<commit_message>
Single Page Applications are Completed !
</commit_message>
<xml_diff>
--- a/Syllabus/AngularJS @7.30PM.docx
+++ b/Syllabus/AngularJS @7.30PM.docx
@@ -2703,13 +2703,13 @@
               <w:jc w:val="center"/>
               <w:rPr>
                 <w:rFonts w:ascii="Calibri" w:eastAsia="Times New Roman" w:hAnsi="Calibri" w:cs="Calibri"/>
-                <w:color w:val="000000" w:themeColor="text1"/>
-              </w:rPr>
-            </w:pPr>
-            <w:r>
-              <w:rPr>
-                <w:rFonts w:ascii="Calibri" w:eastAsia="Times New Roman" w:hAnsi="Calibri" w:cs="Calibri"/>
-                <w:color w:val="000000" w:themeColor="text1"/>
+                <w:color w:val="00B050"/>
+              </w:rPr>
+            </w:pPr>
+            <w:r>
+              <w:rPr>
+                <w:rFonts w:ascii="Calibri" w:eastAsia="Times New Roman" w:hAnsi="Calibri" w:cs="Calibri"/>
+                <w:color w:val="00B050"/>
               </w:rPr>
               <w:t>12</w:t>
             </w:r>
@@ -2734,13 +2734,13 @@
               <w:jc w:val="center"/>
               <w:rPr>
                 <w:rFonts w:ascii="Calibri" w:eastAsia="Times New Roman" w:hAnsi="Calibri" w:cs="Calibri"/>
-                <w:color w:val="000000" w:themeColor="text1"/>
-              </w:rPr>
-            </w:pPr>
-            <w:r>
-              <w:rPr>
-                <w:rFonts w:ascii="Calibri" w:eastAsia="Times New Roman" w:hAnsi="Calibri" w:cs="Calibri"/>
-                <w:color w:val="000000" w:themeColor="text1"/>
+                <w:color w:val="00B050"/>
+              </w:rPr>
+            </w:pPr>
+            <w:r>
+              <w:rPr>
+                <w:rFonts w:ascii="Calibri" w:eastAsia="Times New Roman" w:hAnsi="Calibri" w:cs="Calibri"/>
+                <w:color w:val="00B050"/>
               </w:rPr>
               <w:t>Single Page Application</w:t>
             </w:r>
@@ -2764,13 +2764,13 @@
               <w:spacing w:after="0" w:line="240" w:lineRule="auto"/>
               <w:rPr>
                 <w:rFonts w:ascii="Calibri" w:eastAsia="Times New Roman" w:hAnsi="Calibri" w:cs="Calibri"/>
-                <w:color w:val="000000" w:themeColor="text1"/>
-              </w:rPr>
-            </w:pPr>
-            <w:r>
-              <w:rPr>
-                <w:rFonts w:ascii="Calibri" w:eastAsia="Times New Roman" w:hAnsi="Calibri" w:cs="Calibri"/>
-                <w:color w:val="000000" w:themeColor="text1"/>
+                <w:color w:val="00B050"/>
+              </w:rPr>
+            </w:pPr>
+            <w:r>
+              <w:rPr>
+                <w:rFonts w:ascii="Calibri" w:eastAsia="Times New Roman" w:hAnsi="Calibri" w:cs="Calibri"/>
+                <w:color w:val="00B050"/>
               </w:rPr>
               <w:t>Life cycle of Single Page Application</w:t>
             </w:r>
@@ -2796,13 +2796,13 @@
               <w:jc w:val="center"/>
               <w:rPr>
                 <w:rFonts w:ascii="Calibri" w:eastAsia="Times New Roman" w:hAnsi="Calibri" w:cs="Calibri"/>
-                <w:color w:val="000000" w:themeColor="text1"/>
-              </w:rPr>
-            </w:pPr>
-            <w:r>
-              <w:rPr>
-                <w:rFonts w:ascii="Calibri" w:eastAsia="Times New Roman" w:hAnsi="Calibri" w:cs="Calibri"/>
-                <w:color w:val="000000" w:themeColor="text1"/>
+                <w:color w:val="00B050"/>
+              </w:rPr>
+            </w:pPr>
+            <w:r>
+              <w:rPr>
+                <w:rFonts w:ascii="Calibri" w:eastAsia="Times New Roman" w:hAnsi="Calibri" w:cs="Calibri"/>
+                <w:color w:val="00B050"/>
               </w:rPr>
               <w:t>2 hrs</w:t>
             </w:r>
@@ -2828,13 +2828,13 @@
               <w:jc w:val="center"/>
               <w:rPr>
                 <w:rFonts w:ascii="Calibri" w:eastAsia="Times New Roman" w:hAnsi="Calibri" w:cs="Calibri"/>
-                <w:color w:val="000000" w:themeColor="text1"/>
-              </w:rPr>
-            </w:pPr>
-            <w:r>
-              <w:rPr>
-                <w:rFonts w:ascii="Calibri" w:eastAsia="Times New Roman" w:hAnsi="Calibri" w:cs="Calibri"/>
-                <w:color w:val="000000" w:themeColor="text1"/>
+                <w:color w:val="00B050"/>
+              </w:rPr>
+            </w:pPr>
+            <w:r>
+              <w:rPr>
+                <w:rFonts w:ascii="Calibri" w:eastAsia="Times New Roman" w:hAnsi="Calibri" w:cs="Calibri"/>
+                <w:color w:val="00B050"/>
               </w:rPr>
               <w:t>1 day</w:t>
             </w:r>
@@ -2865,13 +2865,13 @@
               <w:jc w:val="center"/>
               <w:rPr>
                 <w:rFonts w:ascii="Calibri" w:eastAsia="Times New Roman" w:hAnsi="Calibri" w:cs="Calibri"/>
-                <w:color w:val="000000" w:themeColor="text1"/>
-              </w:rPr>
-            </w:pPr>
-            <w:r>
-              <w:rPr>
-                <w:rFonts w:ascii="Calibri" w:eastAsia="Times New Roman" w:hAnsi="Calibri" w:cs="Calibri"/>
-                <w:color w:val="000000" w:themeColor="text1"/>
+                <w:color w:val="00B050"/>
+              </w:rPr>
+            </w:pPr>
+            <w:r>
+              <w:rPr>
+                <w:rFonts w:ascii="Calibri" w:eastAsia="Times New Roman" w:hAnsi="Calibri" w:cs="Calibri"/>
+                <w:color w:val="00B050"/>
               </w:rPr>
               <w:t>13</w:t>
             </w:r>
@@ -2896,13 +2896,13 @@
               <w:jc w:val="center"/>
               <w:rPr>
                 <w:rFonts w:ascii="Calibri" w:eastAsia="Times New Roman" w:hAnsi="Calibri" w:cs="Calibri"/>
-                <w:color w:val="000000" w:themeColor="text1"/>
-              </w:rPr>
-            </w:pPr>
-            <w:r>
-              <w:rPr>
-                <w:rFonts w:ascii="Calibri" w:eastAsia="Times New Roman" w:hAnsi="Calibri" w:cs="Calibri"/>
-                <w:color w:val="000000" w:themeColor="text1"/>
+                <w:color w:val="00B050"/>
+              </w:rPr>
+            </w:pPr>
+            <w:r>
+              <w:rPr>
+                <w:rFonts w:ascii="Calibri" w:eastAsia="Times New Roman" w:hAnsi="Calibri" w:cs="Calibri"/>
+                <w:color w:val="00B050"/>
               </w:rPr>
               <w:t>Routing</w:t>
             </w:r>
@@ -2926,13 +2926,13 @@
               <w:spacing w:after="0" w:line="240" w:lineRule="auto"/>
               <w:rPr>
                 <w:rFonts w:ascii="Calibri" w:eastAsia="Times New Roman" w:hAnsi="Calibri" w:cs="Calibri"/>
-                <w:color w:val="000000" w:themeColor="text1"/>
-              </w:rPr>
-            </w:pPr>
-            <w:r>
-              <w:rPr>
-                <w:rFonts w:ascii="Calibri" w:eastAsia="Times New Roman" w:hAnsi="Calibri" w:cs="Calibri"/>
-                <w:color w:val="000000" w:themeColor="text1"/>
+                <w:color w:val="00B050"/>
+              </w:rPr>
+            </w:pPr>
+            <w:r>
+              <w:rPr>
+                <w:rFonts w:ascii="Calibri" w:eastAsia="Times New Roman" w:hAnsi="Calibri" w:cs="Calibri"/>
+                <w:color w:val="00B050"/>
               </w:rPr>
               <w:t>1.ngRoute                                                                                 2.ui.router</w:t>
             </w:r>
@@ -2958,13 +2958,13 @@
               <w:jc w:val="center"/>
               <w:rPr>
                 <w:rFonts w:ascii="Calibri" w:eastAsia="Times New Roman" w:hAnsi="Calibri" w:cs="Calibri"/>
-                <w:color w:val="000000" w:themeColor="text1"/>
-              </w:rPr>
-            </w:pPr>
-            <w:r>
-              <w:rPr>
-                <w:rFonts w:ascii="Calibri" w:eastAsia="Times New Roman" w:hAnsi="Calibri" w:cs="Calibri"/>
-                <w:color w:val="000000" w:themeColor="text1"/>
+                <w:color w:val="00B050"/>
+              </w:rPr>
+            </w:pPr>
+            <w:r>
+              <w:rPr>
+                <w:rFonts w:ascii="Calibri" w:eastAsia="Times New Roman" w:hAnsi="Calibri" w:cs="Calibri"/>
+                <w:color w:val="00B050"/>
               </w:rPr>
               <w:t>6 hrs</w:t>
             </w:r>
@@ -2990,13 +2990,13 @@
               <w:jc w:val="center"/>
               <w:rPr>
                 <w:rFonts w:ascii="Calibri" w:eastAsia="Times New Roman" w:hAnsi="Calibri" w:cs="Calibri"/>
-                <w:color w:val="000000" w:themeColor="text1"/>
-              </w:rPr>
-            </w:pPr>
-            <w:r>
-              <w:rPr>
-                <w:rFonts w:ascii="Calibri" w:eastAsia="Times New Roman" w:hAnsi="Calibri" w:cs="Calibri"/>
-                <w:color w:val="000000" w:themeColor="text1"/>
+                <w:color w:val="00B050"/>
+              </w:rPr>
+            </w:pPr>
+            <w:r>
+              <w:rPr>
+                <w:rFonts w:ascii="Calibri" w:eastAsia="Times New Roman" w:hAnsi="Calibri" w:cs="Calibri"/>
+                <w:color w:val="00B050"/>
               </w:rPr>
               <w:t>3 days</w:t>
             </w:r>

</xml_diff>